<commit_message>
added id's to hw1
</commit_message>
<xml_diff>
--- a/hw1.docx
+++ b/hw1.docx
@@ -9,7 +9,6 @@
         <w:rPr>
           <w:u w:val="single"/>
           <w:rtl/>
-          <w:lang w:val="en-US"/>
         </w:rPr>
       </w:pPr>
       <w:r>
@@ -17,7 +16,6 @@
           <w:rFonts w:hint="cs"/>
           <w:u w:val="single"/>
           <w:rtl/>
-          <w:lang w:val="en-US"/>
         </w:rPr>
         <w:t>תרגיל בית 1 ענן</w:t>
       </w:r>
@@ -26,15 +24,14 @@
       <w:pPr>
         <w:bidi/>
         <w:rPr>
-          <w:rtl/>
-          <w:lang w:val="en-US"/>
+          <w:rStyle w:val="Hyperlink"/>
+          <w:rtl/>
         </w:rPr>
       </w:pPr>
       <w:r>
         <w:rPr>
           <w:rFonts w:hint="cs"/>
           <w:rtl/>
-          <w:lang w:val="en-US"/>
         </w:rPr>
         <w:t xml:space="preserve">לינק לגיט: </w:t>
       </w:r>
@@ -42,25 +39,77 @@
         <w:r>
           <w:rPr>
             <w:rStyle w:val="Hyperlink"/>
-            <w:lang w:val="en-US"/>
           </w:rPr>
-          <w:t>https://github.com/ela</w:t>
-        </w:r>
-        <w:r>
-          <w:rPr>
-            <w:rStyle w:val="Hyperlink"/>
-            <w:lang w:val="en-US"/>
-          </w:rPr>
-          <w:t>d</w:t>
-        </w:r>
-        <w:r>
-          <w:rPr>
-            <w:rStyle w:val="Hyperlink"/>
-            <w:lang w:val="en-US"/>
-          </w:rPr>
-          <w:t>gl/cloudComputingCourse</w:t>
+          <w:t>https://github.com/eladgl/cloudComputingCourse</w:t>
         </w:r>
       </w:hyperlink>
+    </w:p>
+    <w:p>
+      <w:pPr>
+        <w:bidi/>
+        <w:rPr>
+          <w:rtl/>
+        </w:rPr>
+      </w:pPr>
+      <w:r>
+        <w:rPr>
+          <w:rFonts w:hint="cs"/>
+          <w:rtl/>
+        </w:rPr>
+        <w:t xml:space="preserve">מגישים: אייל כהן 316148063, אלעד גולדנברג </w:t>
+      </w:r>
+      <w:r>
+        <w:rPr>
+          <w:rtl/>
+        </w:rPr>
+        <w:t>315040519</w:t>
+      </w:r>
+      <w:r>
+        <w:rPr>
+          <w:rFonts w:hint="cs"/>
+          <w:rtl/>
+        </w:rPr>
+        <w:t xml:space="preserve">, עידן אייזנברג </w:t>
+      </w:r>
+      <w:r>
+        <w:rPr>
+          <w:rtl/>
+        </w:rPr>
+        <w:t>316194315</w:t>
+      </w:r>
+      <w:r>
+        <w:rPr>
+          <w:rFonts w:hint="cs"/>
+          <w:rtl/>
+        </w:rPr>
+        <w:t xml:space="preserve">, איתמר קראוס </w:t>
+      </w:r>
+      <w:r>
+        <w:rPr>
+          <w:rtl/>
+        </w:rPr>
+        <w:t>318304763</w:t>
+      </w:r>
+      <w:r>
+        <w:rPr>
+          <w:rFonts w:hint="cs"/>
+          <w:rtl/>
+        </w:rPr>
+        <w:t xml:space="preserve">, חי יחזקאל פדידה </w:t>
+      </w:r>
+      <w:r>
+        <w:rPr>
+          <w:rtl/>
+        </w:rPr>
+        <w:t>318302783</w:t>
+      </w:r>
+      <w:r>
+        <w:rPr>
+          <w:rFonts w:hint="cs"/>
+          <w:rtl/>
+        </w:rPr>
+        <w:t>.</w:t>
+      </w:r>
     </w:p>
     <w:p/>
     <w:sdt>
@@ -4534,7 +4583,7 @@
         <w:rFonts w:ascii="Times New Roman" w:eastAsia="Times New Roman" w:hAnsi="Times New Roman" w:cs="Times New Roman"/>
         <w:sz w:val="24"/>
         <w:szCs w:val="24"/>
-        <w:lang w:eastAsia="en-US" w:bidi="he-IL"/>
+        <w:lang w:val="en-US" w:eastAsia="en-US" w:bidi="he-IL"/>
       </w:rPr>
     </w:rPrDefault>
     <w:pPrDefault/>

</xml_diff>